<commit_message>
- updated term control questions
</commit_message>
<xml_diff>
--- a/Autumn/Common/Вопросы к зачёту.docx
+++ b/Autumn/Common/Вопросы к зачёту.docx
@@ -1,6 +1,6 @@
 
 <file path=word/document.xml><?xml version="1.0" encoding="utf-8"?>
-<w:document xmlns:wpc="http://schemas.microsoft.com/office/word/2010/wordprocessingCanvas" xmlns:mc="http://schemas.openxmlformats.org/markup-compatibility/2006" xmlns:o="urn:schemas-microsoft-com:office:office" xmlns:r="http://schemas.openxmlformats.org/officeDocument/2006/relationships" xmlns:m="http://schemas.openxmlformats.org/officeDocument/2006/math" xmlns:v="urn:schemas-microsoft-com:vml" xmlns:wp14="http://schemas.microsoft.com/office/word/2010/wordprocessingDrawing" xmlns:wp="http://schemas.openxmlformats.org/drawingml/2006/wordprocessingDrawing" xmlns:w10="urn:schemas-microsoft-com:office:word" xmlns:w="http://schemas.openxmlformats.org/wordprocessingml/2006/main" xmlns:w14="http://schemas.microsoft.com/office/word/2010/wordml" xmlns:w15="http://schemas.microsoft.com/office/word/2012/wordml" xmlns:wpg="http://schemas.microsoft.com/office/word/2010/wordprocessingGroup" xmlns:wpi="http://schemas.microsoft.com/office/word/2010/wordprocessingInk" xmlns:wne="http://schemas.microsoft.com/office/word/2006/wordml" xmlns:wps="http://schemas.microsoft.com/office/word/2010/wordprocessingShape" mc:Ignorable="w14 w15 wp14">
+<w:document xmlns:wpc="http://schemas.microsoft.com/office/word/2010/wordprocessingCanvas" xmlns:cx="http://schemas.microsoft.com/office/drawing/2014/chartex" xmlns:cx1="http://schemas.microsoft.com/office/drawing/2015/9/8/chartex" xmlns:cx2="http://schemas.microsoft.com/office/drawing/2015/10/21/chartex" xmlns:cx3="http://schemas.microsoft.com/office/drawing/2016/5/9/chartex" xmlns:cx4="http://schemas.microsoft.com/office/drawing/2016/5/10/chartex" xmlns:cx5="http://schemas.microsoft.com/office/drawing/2016/5/11/chartex" xmlns:cx6="http://schemas.microsoft.com/office/drawing/2016/5/12/chartex" xmlns:cx7="http://schemas.microsoft.com/office/drawing/2016/5/13/chartex" xmlns:cx8="http://schemas.microsoft.com/office/drawing/2016/5/14/chartex" xmlns:mc="http://schemas.openxmlformats.org/markup-compatibility/2006" xmlns:aink="http://schemas.microsoft.com/office/drawing/2016/ink" xmlns:am3d="http://schemas.microsoft.com/office/drawing/2017/model3d" xmlns:o="urn:schemas-microsoft-com:office:office" xmlns:r="http://schemas.openxmlformats.org/officeDocument/2006/relationships" xmlns:m="http://schemas.openxmlformats.org/officeDocument/2006/math" xmlns:v="urn:schemas-microsoft-com:vml" xmlns:wp14="http://schemas.microsoft.com/office/word/2010/wordprocessingDrawing" xmlns:wp="http://schemas.openxmlformats.org/drawingml/2006/wordprocessingDrawing" xmlns:w10="urn:schemas-microsoft-com:office:word" xmlns:w="http://schemas.openxmlformats.org/wordprocessingml/2006/main" xmlns:w14="http://schemas.microsoft.com/office/word/2010/wordml" xmlns:w15="http://schemas.microsoft.com/office/word/2012/wordml" xmlns:w16cid="http://schemas.microsoft.com/office/word/2016/wordml/cid" xmlns:w16se="http://schemas.microsoft.com/office/word/2015/wordml/symex" xmlns:wpg="http://schemas.microsoft.com/office/word/2010/wordprocessingGroup" xmlns:wpi="http://schemas.microsoft.com/office/word/2010/wordprocessingInk" xmlns:wne="http://schemas.microsoft.com/office/word/2006/wordml" xmlns:wps="http://schemas.microsoft.com/office/word/2010/wordprocessingShape" mc:Ignorable="w14 w15 w16se w16cid wp14">
   <w:body>
     <w:p>
       <w:pPr>
@@ -32,7 +32,79 @@
         <w:rPr>
           <w:lang w:val="ru-RU"/>
         </w:rPr>
-        <w:t xml:space="preserve">Машинное слово. Представление целых чисел в памяти компьютера. Представление вещественных чисел по </w:t>
+        <w:t>Гарвардская, фон Неймановская и гибридная архитектуры ЭВМ.</w:t>
+      </w:r>
+    </w:p>
+    <w:p>
+      <w:pPr>
+        <w:pStyle w:val="ListParagraph"/>
+        <w:numPr>
+          <w:ilvl w:val="0"/>
+          <w:numId w:val="6"/>
+        </w:numPr>
+        <w:rPr>
+          <w:lang w:val="ru-RU"/>
+        </w:rPr>
+      </w:pPr>
+      <w:r>
+        <w:rPr>
+          <w:lang w:val="ru-RU"/>
+        </w:rPr>
+        <w:t xml:space="preserve">Разрядность процессора и операционной системы. </w:t>
+      </w:r>
+      <w:r>
+        <w:rPr>
+          <w:lang w:val="ru-RU"/>
+        </w:rPr>
+        <w:t xml:space="preserve">Машинное слово. </w:t>
+      </w:r>
+      <w:r>
+        <w:rPr>
+          <w:lang w:val="ru-RU"/>
+        </w:rPr>
+        <w:t>Порядки следования байтов.</w:t>
+      </w:r>
+    </w:p>
+    <w:p>
+      <w:pPr>
+        <w:pStyle w:val="ListParagraph"/>
+        <w:numPr>
+          <w:ilvl w:val="0"/>
+          <w:numId w:val="6"/>
+        </w:numPr>
+        <w:rPr>
+          <w:lang w:val="ru-RU"/>
+        </w:rPr>
+      </w:pPr>
+      <w:r>
+        <w:rPr>
+          <w:lang w:val="ru-RU"/>
+        </w:rPr>
+        <w:t>Прямое, обратное и дополнительное п</w:t>
+      </w:r>
+      <w:r>
+        <w:rPr>
+          <w:lang w:val="ru-RU"/>
+        </w:rPr>
+        <w:t xml:space="preserve">редставление целых чисел в памяти компьютера. </w:t>
+      </w:r>
+    </w:p>
+    <w:p>
+      <w:pPr>
+        <w:pStyle w:val="ListParagraph"/>
+        <w:numPr>
+          <w:ilvl w:val="0"/>
+          <w:numId w:val="6"/>
+        </w:numPr>
+        <w:rPr>
+          <w:lang w:val="ru-RU"/>
+        </w:rPr>
+      </w:pPr>
+      <w:r>
+        <w:rPr>
+          <w:lang w:val="ru-RU"/>
+        </w:rPr>
+        <w:t xml:space="preserve">Представление вещественных чисел по </w:t>
       </w:r>
       <w:r>
         <w:t>IEEE</w:t>
@@ -59,145 +131,178 @@
         <w:rPr>
           <w:lang w:val="ru-RU"/>
         </w:rPr>
-        <w:t>Язык С: препроцессор, организация программы.</w:t>
-      </w:r>
-    </w:p>
-    <w:p>
-      <w:pPr>
-        <w:pStyle w:val="ListParagraph"/>
-        <w:numPr>
-          <w:ilvl w:val="0"/>
-          <w:numId w:val="6"/>
-        </w:numPr>
-      </w:pPr>
-      <w:r>
-        <w:rPr>
-          <w:lang w:val="ru-RU"/>
-        </w:rPr>
-        <w:t xml:space="preserve">Язык С: </w:t>
-      </w:r>
-      <w:r>
-        <w:rPr>
-          <w:lang w:val="ru-RU"/>
-        </w:rPr>
-        <w:t xml:space="preserve">основные типы, </w:t>
-      </w:r>
-      <w:r>
-        <w:rPr>
-          <w:lang w:val="ru-RU"/>
-        </w:rPr>
-        <w:t xml:space="preserve">объявление переменных, область видимости. </w:t>
-      </w:r>
-      <w:r>
-        <w:t xml:space="preserve">L-value </w:t>
-      </w:r>
-      <w:r>
-        <w:rPr>
-          <w:lang w:val="ru-RU"/>
-        </w:rPr>
-        <w:t>и</w:t>
-      </w:r>
-      <w:r>
+        <w:t>Физическая и виртуальная память. Сегментно-страничная организация памяти ЭВМ.</w:t>
+      </w:r>
+    </w:p>
+    <w:p>
+      <w:pPr>
+        <w:pStyle w:val="ListParagraph"/>
+        <w:numPr>
+          <w:ilvl w:val="0"/>
+          <w:numId w:val="6"/>
+        </w:numPr>
+        <w:rPr>
+          <w:lang w:val="ru-RU"/>
+        </w:rPr>
+      </w:pPr>
+      <w:r>
+        <w:rPr>
+          <w:lang w:val="ru-RU"/>
+        </w:rPr>
+        <w:t>Понятие кэша центрального процессора. Влияние кэша на быстродействие программ.</w:t>
+      </w:r>
+    </w:p>
+    <w:p>
+      <w:pPr>
+        <w:pStyle w:val="ListParagraph"/>
+        <w:numPr>
+          <w:ilvl w:val="0"/>
+          <w:numId w:val="6"/>
+        </w:numPr>
+        <w:rPr>
+          <w:lang w:val="ru-RU"/>
+        </w:rPr>
+      </w:pPr>
+      <w:r>
+        <w:rPr>
+          <w:lang w:val="ru-RU"/>
+        </w:rPr>
+        <w:t>Понятие указателя в языке С. Понятие косвенной адресации. Операции с указателями.</w:t>
+      </w:r>
+    </w:p>
+    <w:p>
+      <w:pPr>
+        <w:pStyle w:val="ListParagraph"/>
+        <w:numPr>
+          <w:ilvl w:val="0"/>
+          <w:numId w:val="6"/>
+        </w:numPr>
+        <w:rPr>
+          <w:lang w:val="ru-RU"/>
+        </w:rPr>
+      </w:pPr>
+      <w:r>
+        <w:rPr>
+          <w:lang w:val="ru-RU"/>
+        </w:rPr>
+        <w:t>Стек и динамическая память. Операции с динамической памятью.</w:t>
+      </w:r>
+    </w:p>
+    <w:p>
+      <w:pPr>
+        <w:pStyle w:val="ListParagraph"/>
+        <w:numPr>
+          <w:ilvl w:val="0"/>
+          <w:numId w:val="6"/>
+        </w:numPr>
+        <w:rPr>
+          <w:lang w:val="ru-RU"/>
+        </w:rPr>
+      </w:pPr>
+      <w:r>
+        <w:rPr>
+          <w:lang w:val="ru-RU"/>
+        </w:rPr>
+        <w:t xml:space="preserve">Сложность алгоритмов, основные нотации. Сортировка Шелла. </w:t>
+      </w:r>
+    </w:p>
+    <w:p>
+      <w:pPr>
+        <w:pStyle w:val="ListParagraph"/>
+        <w:numPr>
+          <w:ilvl w:val="0"/>
+          <w:numId w:val="6"/>
+        </w:numPr>
+        <w:rPr>
+          <w:lang w:val="ru-RU"/>
+        </w:rPr>
+      </w:pPr>
+      <w:r>
+        <w:rPr>
+          <w:lang w:val="ru-RU"/>
+        </w:rPr>
+        <w:t>Быстрая сортировка.</w:t>
+      </w:r>
+    </w:p>
+    <w:p>
+      <w:pPr>
+        <w:pStyle w:val="ListParagraph"/>
+        <w:numPr>
+          <w:ilvl w:val="0"/>
+          <w:numId w:val="6"/>
+        </w:numPr>
+        <w:rPr>
+          <w:lang w:val="ru-RU"/>
+        </w:rPr>
+      </w:pPr>
+      <w:r>
+        <w:rPr>
+          <w:lang w:val="ru-RU"/>
+        </w:rPr>
+        <w:t xml:space="preserve">Сети сортировки, битоническая сортировка. </w:t>
+      </w:r>
+      <w:r>
+        <w:t>Radix</w:t>
+      </w:r>
+      <w:r>
+        <w:rPr>
+          <w:lang w:val="ru-RU"/>
+        </w:rPr>
+        <w:t>-</w:t>
+      </w:r>
+      <w:r>
+        <w:rPr>
+          <w:lang w:val="ru-RU"/>
+        </w:rPr>
+        <w:t>сортировка (</w:t>
+      </w:r>
+      <w:r>
+        <w:t>LSD</w:t>
+      </w:r>
+      <w:r>
+        <w:rPr>
+          <w:lang w:val="ru-RU"/>
+        </w:rPr>
         <w:t xml:space="preserve"> </w:t>
       </w:r>
       <w:r>
-        <w:t xml:space="preserve">R-value. </w:t>
-      </w:r>
-      <w:r>
-        <w:rPr>
-          <w:lang w:val="ru-RU"/>
-        </w:rPr>
-        <w:t>Основные арифметические и логические операторы.</w:t>
-      </w:r>
-    </w:p>
-    <w:p>
-      <w:pPr>
-        <w:pStyle w:val="ListParagraph"/>
-        <w:numPr>
-          <w:ilvl w:val="0"/>
-          <w:numId w:val="6"/>
-        </w:numPr>
-        <w:rPr>
-          <w:lang w:val="ru-RU"/>
-        </w:rPr>
-      </w:pPr>
-      <w:r>
-        <w:rPr>
-          <w:lang w:val="ru-RU"/>
-        </w:rPr>
-        <w:t>Язык С: ветвление и циклы.</w:t>
-      </w:r>
-    </w:p>
-    <w:p>
-      <w:pPr>
-        <w:pStyle w:val="ListParagraph"/>
-        <w:numPr>
-          <w:ilvl w:val="0"/>
-          <w:numId w:val="6"/>
-        </w:numPr>
-        <w:rPr>
-          <w:lang w:val="ru-RU"/>
-        </w:rPr>
-      </w:pPr>
-      <w:r>
-        <w:rPr>
-          <w:lang w:val="ru-RU"/>
-        </w:rPr>
-        <w:t>Язык С: массивы и указатели. Работа с динамической памятью.</w:t>
-      </w:r>
-    </w:p>
-    <w:p>
-      <w:pPr>
-        <w:pStyle w:val="ListParagraph"/>
-        <w:numPr>
-          <w:ilvl w:val="0"/>
-          <w:numId w:val="6"/>
-        </w:numPr>
-        <w:rPr>
-          <w:lang w:val="ru-RU"/>
-        </w:rPr>
-      </w:pPr>
-      <w:r>
-        <w:rPr>
-          <w:lang w:val="ru-RU"/>
-        </w:rPr>
-        <w:t>Сложность алгоритмов, основные нотации. Сортировка Шелла. Быстрая сортировка.</w:t>
-      </w:r>
-    </w:p>
-    <w:p>
-      <w:pPr>
-        <w:pStyle w:val="ListParagraph"/>
-        <w:numPr>
-          <w:ilvl w:val="0"/>
-          <w:numId w:val="6"/>
-        </w:numPr>
-        <w:rPr>
-          <w:lang w:val="ru-RU"/>
-        </w:rPr>
-      </w:pPr>
-      <w:r>
-        <w:rPr>
-          <w:lang w:val="ru-RU"/>
-        </w:rPr>
-        <w:t xml:space="preserve">Сети сортировки, битоническая сортировка. </w:t>
-      </w:r>
-      <w:r>
-        <w:t>Radix</w:t>
-      </w:r>
-      <w:r>
-        <w:rPr>
-          <w:lang w:val="ru-RU"/>
-        </w:rPr>
-        <w:t>-</w:t>
-      </w:r>
-      <w:r>
-        <w:rPr>
-          <w:lang w:val="ru-RU"/>
-        </w:rPr>
-        <w:t>сортировка (</w:t>
-      </w:r>
-      <w:r>
-        <w:t>LSD</w:t>
+        <w:rPr>
+          <w:lang w:val="ru-RU"/>
+        </w:rPr>
+        <w:t xml:space="preserve">и </w:t>
+      </w:r>
+      <w:r>
+        <w:t>MSD</w:t>
+      </w:r>
+      <w:r>
+        <w:rPr>
+          <w:lang w:val="ru-RU"/>
+        </w:rPr>
+        <w:t>)</w:t>
+      </w:r>
+      <w:r>
+        <w:rPr>
+          <w:lang w:val="ru-RU"/>
+        </w:rPr>
+        <w:t>.</w:t>
+      </w:r>
+    </w:p>
+    <w:p>
+      <w:pPr>
+        <w:pStyle w:val="ListParagraph"/>
+        <w:numPr>
+          <w:ilvl w:val="0"/>
+          <w:numId w:val="6"/>
+        </w:numPr>
+        <w:rPr>
+          <w:lang w:val="ru-RU"/>
+        </w:rPr>
+      </w:pPr>
+      <w:r>
+        <w:rPr>
+          <w:lang w:val="ru-RU"/>
+        </w:rPr>
+        <w:t>Бинарные деревья поиска. АВЛ-дерево.</w:t>
       </w:r>
       <w:r>
         <w:rPr>
@@ -205,20 +310,251 @@
         </w:rPr>
         <w:t xml:space="preserve"> </w:t>
       </w:r>
-      <w:r>
-        <w:rPr>
-          <w:lang w:val="ru-RU"/>
-        </w:rPr>
-        <w:t xml:space="preserve">и </w:t>
-      </w:r>
-      <w:r>
-        <w:t>MSD</w:t>
-      </w:r>
-      <w:r>
-        <w:rPr>
-          <w:lang w:val="ru-RU"/>
-        </w:rPr>
-        <w:t>)</w:t>
+    </w:p>
+    <w:p>
+      <w:pPr>
+        <w:pStyle w:val="ListParagraph"/>
+        <w:numPr>
+          <w:ilvl w:val="0"/>
+          <w:numId w:val="6"/>
+        </w:numPr>
+        <w:rPr>
+          <w:lang w:val="ru-RU"/>
+        </w:rPr>
+      </w:pPr>
+      <w:r>
+        <w:t>BR-</w:t>
+      </w:r>
+      <w:r>
+        <w:rPr>
+          <w:lang w:val="ru-RU"/>
+        </w:rPr>
+        <w:t xml:space="preserve">дерево. </w:t>
+      </w:r>
+    </w:p>
+    <w:p>
+      <w:pPr>
+        <w:pStyle w:val="ListParagraph"/>
+        <w:numPr>
+          <w:ilvl w:val="0"/>
+          <w:numId w:val="6"/>
+        </w:numPr>
+        <w:rPr>
+          <w:lang w:val="ru-RU"/>
+        </w:rPr>
+      </w:pPr>
+      <w:r>
+        <w:t>B-</w:t>
+      </w:r>
+      <w:r>
+        <w:rPr>
+          <w:lang w:val="ru-RU"/>
+        </w:rPr>
+        <w:t>дерево.</w:t>
+      </w:r>
+    </w:p>
+    <w:p>
+      <w:pPr>
+        <w:pStyle w:val="ListParagraph"/>
+        <w:numPr>
+          <w:ilvl w:val="0"/>
+          <w:numId w:val="6"/>
+        </w:numPr>
+        <w:rPr>
+          <w:lang w:val="ru-RU"/>
+        </w:rPr>
+      </w:pPr>
+      <w:r>
+        <w:t>R-</w:t>
+      </w:r>
+      <w:r>
+        <w:rPr>
+          <w:lang w:val="ru-RU"/>
+        </w:rPr>
+        <w:t>дерево.</w:t>
+      </w:r>
+    </w:p>
+    <w:p>
+      <w:pPr>
+        <w:pStyle w:val="ListParagraph"/>
+        <w:numPr>
+          <w:ilvl w:val="0"/>
+          <w:numId w:val="6"/>
+        </w:numPr>
+        <w:rPr>
+          <w:lang w:val="ru-RU"/>
+        </w:rPr>
+      </w:pPr>
+      <w:r>
+        <w:rPr>
+          <w:lang w:val="ru-RU"/>
+        </w:rPr>
+        <w:t>Пирамида</w:t>
+      </w:r>
+      <w:r>
+        <w:rPr>
+          <w:lang w:val="ru-RU"/>
+        </w:rPr>
+        <w:t xml:space="preserve"> (куча), основные операции.</w:t>
+      </w:r>
+    </w:p>
+    <w:p>
+      <w:pPr>
+        <w:pStyle w:val="ListParagraph"/>
+        <w:numPr>
+          <w:ilvl w:val="0"/>
+          <w:numId w:val="6"/>
+        </w:numPr>
+        <w:rPr>
+          <w:lang w:val="ru-RU"/>
+        </w:rPr>
+      </w:pPr>
+      <w:r>
+        <w:rPr>
+          <w:lang w:val="ru-RU"/>
+        </w:rPr>
+        <w:t xml:space="preserve">Алгоритм </w:t>
+      </w:r>
+      <w:r>
+        <w:t>heapsort</w:t>
+      </w:r>
+      <w:r>
+        <w:rPr>
+          <w:lang w:val="ru-RU"/>
+        </w:rPr>
+        <w:t>. Приоритетные очереди.</w:t>
+      </w:r>
+    </w:p>
+    <w:p>
+      <w:pPr>
+        <w:pStyle w:val="ListParagraph"/>
+        <w:numPr>
+          <w:ilvl w:val="0"/>
+          <w:numId w:val="6"/>
+        </w:numPr>
+        <w:rPr>
+          <w:lang w:val="ru-RU"/>
+        </w:rPr>
+      </w:pPr>
+      <w:r>
+        <w:rPr>
+          <w:lang w:val="ru-RU"/>
+        </w:rPr>
+        <w:t xml:space="preserve">Декартово дерево. </w:t>
+      </w:r>
+    </w:p>
+    <w:p>
+      <w:pPr>
+        <w:pStyle w:val="ListParagraph"/>
+        <w:numPr>
+          <w:ilvl w:val="0"/>
+          <w:numId w:val="6"/>
+        </w:numPr>
+        <w:rPr>
+          <w:lang w:val="ru-RU"/>
+        </w:rPr>
+      </w:pPr>
+      <w:r>
+        <w:rPr>
+          <w:lang w:val="ru-RU"/>
+        </w:rPr>
+        <w:t>Система непересекающихся множеств.</w:t>
+      </w:r>
+    </w:p>
+    <w:p>
+      <w:pPr>
+        <w:pStyle w:val="ListParagraph"/>
+        <w:numPr>
+          <w:ilvl w:val="0"/>
+          <w:numId w:val="6"/>
+        </w:numPr>
+        <w:rPr>
+          <w:lang w:val="ru-RU"/>
+        </w:rPr>
+      </w:pPr>
+      <w:r>
+        <w:rPr>
+          <w:lang w:val="ru-RU"/>
+        </w:rPr>
+        <w:t>Динамическое программирование.</w:t>
+      </w:r>
+      <w:r>
+        <w:rPr>
+          <w:lang w:val="ru-RU"/>
+        </w:rPr>
+        <w:t xml:space="preserve"> Основные этапы и примеры алгоритмов.</w:t>
+      </w:r>
+    </w:p>
+    <w:p>
+      <w:pPr>
+        <w:pStyle w:val="ListParagraph"/>
+        <w:numPr>
+          <w:ilvl w:val="0"/>
+          <w:numId w:val="6"/>
+        </w:numPr>
+        <w:rPr>
+          <w:lang w:val="ru-RU"/>
+        </w:rPr>
+      </w:pPr>
+      <w:r>
+        <w:rPr>
+          <w:lang w:val="ru-RU"/>
+        </w:rPr>
+        <w:t>Понятие о жадных алгоритмах.</w:t>
+      </w:r>
+    </w:p>
+    <w:p>
+      <w:pPr>
+        <w:pStyle w:val="ListParagraph"/>
+        <w:numPr>
+          <w:ilvl w:val="0"/>
+          <w:numId w:val="6"/>
+        </w:numPr>
+        <w:rPr>
+          <w:lang w:val="ru-RU"/>
+        </w:rPr>
+      </w:pPr>
+      <w:r>
+        <w:rPr>
+          <w:lang w:val="ru-RU"/>
+        </w:rPr>
+        <w:t xml:space="preserve">Основные понятия теории графов. Обходы. </w:t>
+      </w:r>
+    </w:p>
+    <w:p>
+      <w:pPr>
+        <w:pStyle w:val="ListParagraph"/>
+        <w:numPr>
+          <w:ilvl w:val="0"/>
+          <w:numId w:val="6"/>
+        </w:numPr>
+        <w:rPr>
+          <w:lang w:val="ru-RU"/>
+        </w:rPr>
+      </w:pPr>
+      <w:r>
+        <w:rPr>
+          <w:lang w:val="ru-RU"/>
+        </w:rPr>
+        <w:t>Алгоритм</w:t>
+      </w:r>
+      <w:r>
+        <w:rPr>
+          <w:lang w:val="ru-RU"/>
+        </w:rPr>
+        <w:t xml:space="preserve"> Дейкстры</w:t>
+      </w:r>
+      <w:r>
+        <w:rPr>
+          <w:lang w:val="ru-RU"/>
+        </w:rPr>
+        <w:t xml:space="preserve"> для </w:t>
+      </w:r>
+      <w:r>
+        <w:rPr>
+          <w:lang w:val="ru-RU"/>
+        </w:rPr>
+        <w:t>нахождения минимальных путей</w:t>
       </w:r>
       <w:r>
         <w:rPr>
@@ -242,219 +578,117 @@
         <w:rPr>
           <w:lang w:val="ru-RU"/>
         </w:rPr>
-        <w:t>Бинарные деревья поиска. АВЛ-дерево.</w:t>
-      </w:r>
-      <w:r>
-        <w:t xml:space="preserve"> </w:t>
-      </w:r>
-    </w:p>
-    <w:p>
-      <w:pPr>
-        <w:pStyle w:val="ListParagraph"/>
-        <w:numPr>
-          <w:ilvl w:val="0"/>
-          <w:numId w:val="6"/>
-        </w:numPr>
-        <w:rPr>
-          <w:lang w:val="ru-RU"/>
-        </w:rPr>
-      </w:pPr>
-      <w:r>
-        <w:t>BR-</w:t>
-      </w:r>
-      <w:r>
-        <w:rPr>
-          <w:lang w:val="ru-RU"/>
-        </w:rPr>
-        <w:t xml:space="preserve">дерево. </w:t>
-      </w:r>
-      <w:r>
-        <w:t>B-</w:t>
-      </w:r>
-      <w:r>
-        <w:rPr>
-          <w:lang w:val="ru-RU"/>
-        </w:rPr>
-        <w:t>дерево.</w:t>
-      </w:r>
-    </w:p>
-    <w:p>
-      <w:pPr>
-        <w:pStyle w:val="ListParagraph"/>
-        <w:numPr>
-          <w:ilvl w:val="0"/>
-          <w:numId w:val="6"/>
-        </w:numPr>
-        <w:rPr>
-          <w:lang w:val="ru-RU"/>
-        </w:rPr>
-      </w:pPr>
-      <w:r>
-        <w:rPr>
-          <w:lang w:val="ru-RU"/>
-        </w:rPr>
-        <w:t xml:space="preserve">Декартово дерево. </w:t>
-      </w:r>
-      <w:r>
-        <w:t>R-</w:t>
-      </w:r>
-      <w:r>
-        <w:rPr>
-          <w:lang w:val="ru-RU"/>
-        </w:rPr>
-        <w:t>дерево.</w:t>
-      </w:r>
-    </w:p>
-    <w:p>
-      <w:pPr>
-        <w:pStyle w:val="ListParagraph"/>
-        <w:numPr>
-          <w:ilvl w:val="0"/>
-          <w:numId w:val="6"/>
-        </w:numPr>
-        <w:rPr>
-          <w:lang w:val="ru-RU"/>
-        </w:rPr>
-      </w:pPr>
-      <w:r>
-        <w:rPr>
-          <w:lang w:val="ru-RU"/>
-        </w:rPr>
-        <w:t>Основные понятия теории графов. Обходы. Примеры алгоритмов (напр., Дейкстры, построения минимального остовного дерева)</w:t>
-      </w:r>
-    </w:p>
-    <w:p>
-      <w:pPr>
-        <w:pStyle w:val="ListParagraph"/>
-        <w:numPr>
-          <w:ilvl w:val="0"/>
-          <w:numId w:val="6"/>
-        </w:numPr>
-        <w:rPr>
-          <w:lang w:val="ru-RU"/>
-        </w:rPr>
-      </w:pPr>
-      <w:r>
-        <w:rPr>
-          <w:lang w:val="ru-RU"/>
-        </w:rPr>
-        <w:t>Понятие конечного автомата. Автоматы Мили и Мура. Принцип работы. Пример.</w:t>
-      </w:r>
-    </w:p>
-    <w:p>
-      <w:pPr>
-        <w:pStyle w:val="ListParagraph"/>
-        <w:numPr>
-          <w:ilvl w:val="0"/>
-          <w:numId w:val="6"/>
-        </w:numPr>
-        <w:rPr>
-          <w:lang w:val="ru-RU"/>
-        </w:rPr>
-      </w:pPr>
-      <w:r>
-        <w:rPr>
-          <w:lang w:val="ru-RU"/>
-        </w:rPr>
-        <w:t>Эквивалентность конечных автоматов Мили и Мура.</w:t>
-      </w:r>
-    </w:p>
-    <w:p>
-      <w:pPr>
-        <w:pStyle w:val="ListParagraph"/>
-        <w:numPr>
-          <w:ilvl w:val="0"/>
-          <w:numId w:val="6"/>
-        </w:numPr>
-        <w:rPr>
-          <w:lang w:val="ru-RU"/>
-        </w:rPr>
-      </w:pPr>
-      <w:r>
-        <w:rPr>
-          <w:lang w:val="ru-RU"/>
-        </w:rPr>
-        <w:t>Основные этапы компиляции программы. Алгебра регулярных выражений.</w:t>
-      </w:r>
-    </w:p>
-    <w:p>
-      <w:pPr>
-        <w:pStyle w:val="ListParagraph"/>
-        <w:numPr>
-          <w:ilvl w:val="0"/>
-          <w:numId w:val="6"/>
-        </w:numPr>
-        <w:rPr>
-          <w:lang w:val="ru-RU"/>
-        </w:rPr>
-      </w:pPr>
-      <w:r>
-        <w:rPr>
-          <w:lang w:val="ru-RU"/>
-        </w:rPr>
-        <w:t>Распознавание строк регулярными выражениями.</w:t>
-      </w:r>
-    </w:p>
-    <w:p>
-      <w:pPr>
-        <w:pStyle w:val="ListParagraph"/>
-        <w:numPr>
-          <w:ilvl w:val="0"/>
-          <w:numId w:val="6"/>
-        </w:numPr>
-        <w:rPr>
-          <w:lang w:val="ru-RU"/>
-        </w:rPr>
-      </w:pPr>
-      <w:r>
-        <w:rPr>
-          <w:lang w:val="ru-RU"/>
-        </w:rPr>
-        <w:t>Генетические алгоритмы.</w:t>
-      </w:r>
-    </w:p>
-    <w:p>
-      <w:pPr>
-        <w:pStyle w:val="ListParagraph"/>
-        <w:numPr>
-          <w:ilvl w:val="0"/>
-          <w:numId w:val="6"/>
-        </w:numPr>
-        <w:rPr>
-          <w:lang w:val="ru-RU"/>
-        </w:rPr>
-      </w:pPr>
-      <w:r>
-        <w:rPr>
-          <w:lang w:val="ru-RU"/>
-        </w:rPr>
-        <w:t xml:space="preserve">Основные понятия теории искусственных нейронных сетей. Нейрон. </w:t>
+        <w:t>Алгоритм Краскала для построения минимального остовного дерева.</w:t>
+      </w:r>
+    </w:p>
+    <w:p>
+      <w:pPr>
+        <w:pStyle w:val="ListParagraph"/>
+        <w:numPr>
+          <w:ilvl w:val="0"/>
+          <w:numId w:val="6"/>
+        </w:numPr>
+        <w:rPr>
+          <w:lang w:val="ru-RU"/>
+        </w:rPr>
+      </w:pPr>
+      <w:r>
+        <w:rPr>
+          <w:lang w:val="ru-RU"/>
+        </w:rPr>
+        <w:t>Раскраска графов. Понятие хроматического многочлена.</w:t>
       </w:r>
       <w:bookmarkStart w:id="0" w:name="_GoBack"/>
       <w:bookmarkEnd w:id="0"/>
-      <w:r>
-        <w:rPr>
-          <w:lang w:val="ru-RU"/>
-        </w:rPr>
-        <w:t>Простой перцептрон Розенблатта.</w:t>
-      </w:r>
-    </w:p>
-    <w:p>
-      <w:pPr>
-        <w:pStyle w:val="ListParagraph"/>
-        <w:numPr>
-          <w:ilvl w:val="0"/>
-          <w:numId w:val="6"/>
-        </w:numPr>
-        <w:rPr>
-          <w:lang w:val="ru-RU"/>
-        </w:rPr>
-      </w:pPr>
-      <w:r>
-        <w:rPr>
-          <w:lang w:val="ru-RU"/>
-        </w:rPr>
-        <w:t>Алгоритм обратного распространения ошибки в нейронных сетях.</w:t>
+    </w:p>
+    <w:p>
+      <w:pPr>
+        <w:pStyle w:val="ListParagraph"/>
+        <w:numPr>
+          <w:ilvl w:val="0"/>
+          <w:numId w:val="6"/>
+        </w:numPr>
+        <w:rPr>
+          <w:lang w:val="ru-RU"/>
+        </w:rPr>
+      </w:pPr>
+      <w:r>
+        <w:rPr>
+          <w:lang w:val="ru-RU"/>
+        </w:rPr>
+        <w:t>Основные понятия теории автоматов. Принцип работы автоматов Мили и Мура.</w:t>
+      </w:r>
+    </w:p>
+    <w:p>
+      <w:pPr>
+        <w:pStyle w:val="ListParagraph"/>
+        <w:numPr>
+          <w:ilvl w:val="0"/>
+          <w:numId w:val="6"/>
+        </w:numPr>
+        <w:rPr>
+          <w:lang w:val="ru-RU"/>
+        </w:rPr>
+      </w:pPr>
+      <w:r>
+        <w:rPr>
+          <w:lang w:val="ru-RU"/>
+        </w:rPr>
+        <w:t>Длинная арифметика. Сложение. Умножение в столбик.</w:t>
+      </w:r>
+    </w:p>
+    <w:p>
+      <w:pPr>
+        <w:pStyle w:val="ListParagraph"/>
+        <w:numPr>
+          <w:ilvl w:val="0"/>
+          <w:numId w:val="6"/>
+        </w:numPr>
+        <w:rPr>
+          <w:lang w:val="ru-RU"/>
+        </w:rPr>
+      </w:pPr>
+      <w:r>
+        <w:rPr>
+          <w:lang w:val="ru-RU"/>
+        </w:rPr>
+        <w:t>Алгоритм умножения Карацубы.</w:t>
+      </w:r>
+    </w:p>
+    <w:p>
+      <w:pPr>
+        <w:pStyle w:val="ListParagraph"/>
+        <w:numPr>
+          <w:ilvl w:val="0"/>
+          <w:numId w:val="6"/>
+        </w:numPr>
+        <w:rPr>
+          <w:lang w:val="ru-RU"/>
+        </w:rPr>
+      </w:pPr>
+      <w:r>
+        <w:rPr>
+          <w:lang w:val="ru-RU"/>
+        </w:rPr>
+        <w:t>Алгоритм умножения Тоома-Кука.</w:t>
+      </w:r>
+    </w:p>
+    <w:p>
+      <w:pPr>
+        <w:pStyle w:val="ListParagraph"/>
+        <w:numPr>
+          <w:ilvl w:val="0"/>
+          <w:numId w:val="6"/>
+        </w:numPr>
+        <w:rPr>
+          <w:lang w:val="ru-RU"/>
+        </w:rPr>
+      </w:pPr>
+      <w:r>
+        <w:rPr>
+          <w:lang w:val="ru-RU"/>
+        </w:rPr>
+        <w:t>Алгоритм деления в длинной арифметике.</w:t>
       </w:r>
     </w:p>
     <w:sectPr>
@@ -468,7 +702,7 @@
 </file>
 
 <file path=word/numbering.xml><?xml version="1.0" encoding="utf-8"?>
-<w:numbering xmlns:wpc="http://schemas.microsoft.com/office/word/2010/wordprocessingCanvas" xmlns:mc="http://schemas.openxmlformats.org/markup-compatibility/2006" xmlns:o="urn:schemas-microsoft-com:office:office" xmlns:r="http://schemas.openxmlformats.org/officeDocument/2006/relationships" xmlns:m="http://schemas.openxmlformats.org/officeDocument/2006/math" xmlns:v="urn:schemas-microsoft-com:vml" xmlns:wp14="http://schemas.microsoft.com/office/word/2010/wordprocessingDrawing" xmlns:wp="http://schemas.openxmlformats.org/drawingml/2006/wordprocessingDrawing" xmlns:w10="urn:schemas-microsoft-com:office:word" xmlns:w="http://schemas.openxmlformats.org/wordprocessingml/2006/main" xmlns:w14="http://schemas.microsoft.com/office/word/2010/wordml" xmlns:w15="http://schemas.microsoft.com/office/word/2012/wordml" xmlns:wpg="http://schemas.microsoft.com/office/word/2010/wordprocessingGroup" xmlns:wpi="http://schemas.microsoft.com/office/word/2010/wordprocessingInk" xmlns:wne="http://schemas.microsoft.com/office/word/2006/wordml" xmlns:wps="http://schemas.microsoft.com/office/word/2010/wordprocessingShape" mc:Ignorable="w14 w15 wp14">
+<w:numbering xmlns:wpc="http://schemas.microsoft.com/office/word/2010/wordprocessingCanvas" xmlns:cx="http://schemas.microsoft.com/office/drawing/2014/chartex" xmlns:cx1="http://schemas.microsoft.com/office/drawing/2015/9/8/chartex" xmlns:cx2="http://schemas.microsoft.com/office/drawing/2015/10/21/chartex" xmlns:cx3="http://schemas.microsoft.com/office/drawing/2016/5/9/chartex" xmlns:cx4="http://schemas.microsoft.com/office/drawing/2016/5/10/chartex" xmlns:cx5="http://schemas.microsoft.com/office/drawing/2016/5/11/chartex" xmlns:cx6="http://schemas.microsoft.com/office/drawing/2016/5/12/chartex" xmlns:cx7="http://schemas.microsoft.com/office/drawing/2016/5/13/chartex" xmlns:cx8="http://schemas.microsoft.com/office/drawing/2016/5/14/chartex" xmlns:mc="http://schemas.openxmlformats.org/markup-compatibility/2006" xmlns:aink="http://schemas.microsoft.com/office/drawing/2016/ink" xmlns:am3d="http://schemas.microsoft.com/office/drawing/2017/model3d" xmlns:o="urn:schemas-microsoft-com:office:office" xmlns:r="http://schemas.openxmlformats.org/officeDocument/2006/relationships" xmlns:m="http://schemas.openxmlformats.org/officeDocument/2006/math" xmlns:v="urn:schemas-microsoft-com:vml" xmlns:wp14="http://schemas.microsoft.com/office/word/2010/wordprocessingDrawing" xmlns:wp="http://schemas.openxmlformats.org/drawingml/2006/wordprocessingDrawing" xmlns:w10="urn:schemas-microsoft-com:office:word" xmlns:w="http://schemas.openxmlformats.org/wordprocessingml/2006/main" xmlns:w14="http://schemas.microsoft.com/office/word/2010/wordml" xmlns:w15="http://schemas.microsoft.com/office/word/2012/wordml" xmlns:w16cid="http://schemas.microsoft.com/office/word/2016/wordml/cid" xmlns:w16se="http://schemas.microsoft.com/office/word/2015/wordml/symex" xmlns:wpg="http://schemas.microsoft.com/office/word/2010/wordprocessingGroup" xmlns:wpi="http://schemas.microsoft.com/office/word/2010/wordprocessingInk" xmlns:wne="http://schemas.microsoft.com/office/word/2006/wordml" xmlns:wps="http://schemas.microsoft.com/office/word/2010/wordprocessingShape" mc:Ignorable="w14 w15 w16se w16cid wp14">
   <w:abstractNum w:abstractNumId="0" w15:restartNumberingAfterBreak="0">
     <w:nsid w:val="13A85531"/>
     <w:multiLevelType w:val="hybridMultilevel"/>
@@ -1097,7 +1331,7 @@
 </file>
 
 <file path=word/styles.xml><?xml version="1.0" encoding="utf-8"?>
-<w:styles xmlns:mc="http://schemas.openxmlformats.org/markup-compatibility/2006" xmlns:r="http://schemas.openxmlformats.org/officeDocument/2006/relationships" xmlns:w="http://schemas.openxmlformats.org/wordprocessingml/2006/main" xmlns:w14="http://schemas.microsoft.com/office/word/2010/wordml" xmlns:w15="http://schemas.microsoft.com/office/word/2012/wordml" mc:Ignorable="w14 w15">
+<w:styles xmlns:mc="http://schemas.openxmlformats.org/markup-compatibility/2006" xmlns:r="http://schemas.openxmlformats.org/officeDocument/2006/relationships" xmlns:w="http://schemas.openxmlformats.org/wordprocessingml/2006/main" xmlns:w14="http://schemas.microsoft.com/office/word/2010/wordml" xmlns:w15="http://schemas.microsoft.com/office/word/2012/wordml" xmlns:w16cid="http://schemas.microsoft.com/office/word/2016/wordml/cid" xmlns:w16se="http://schemas.microsoft.com/office/word/2015/wordml/symex" mc:Ignorable="w14 w15 w16se w16cid">
   <w:docDefaults>
     <w:rPrDefault>
       <w:rPr>
@@ -1113,7 +1347,7 @@
       </w:pPr>
     </w:pPrDefault>
   </w:docDefaults>
-  <w:latentStyles w:defLockedState="0" w:defUIPriority="99" w:defSemiHidden="0" w:defUnhideWhenUsed="0" w:defQFormat="0" w:count="371">
+  <w:latentStyles w:defLockedState="0" w:defUIPriority="99" w:defSemiHidden="0" w:defUnhideWhenUsed="0" w:defQFormat="0" w:count="375">
     <w:lsdException w:name="Normal" w:uiPriority="0" w:qFormat="1"/>
     <w:lsdException w:name="heading 1" w:uiPriority="9" w:qFormat="1"/>
     <w:lsdException w:name="heading 2" w:semiHidden="1" w:uiPriority="9" w:unhideWhenUsed="1" w:qFormat="1"/>
@@ -1219,7 +1453,6 @@
     <w:lsdException w:name="HTML Sample" w:semiHidden="1" w:unhideWhenUsed="1"/>
     <w:lsdException w:name="HTML Typewriter" w:semiHidden="1" w:unhideWhenUsed="1"/>
     <w:lsdException w:name="HTML Variable" w:semiHidden="1" w:unhideWhenUsed="1"/>
-    <w:lsdException w:name="Normal Table" w:semiHidden="1" w:unhideWhenUsed="1"/>
     <w:lsdException w:name="annotation subject" w:semiHidden="1" w:unhideWhenUsed="1"/>
     <w:lsdException w:name="No List" w:semiHidden="1" w:unhideWhenUsed="1"/>
     <w:lsdException w:name="Outline List 1" w:semiHidden="1" w:unhideWhenUsed="1"/>
@@ -1263,10 +1496,8 @@
     <w:lsdException w:name="Table Elegant" w:semiHidden="1" w:unhideWhenUsed="1"/>
     <w:lsdException w:name="Table Professional" w:semiHidden="1" w:unhideWhenUsed="1"/>
     <w:lsdException w:name="Table Subtle 1" w:semiHidden="1" w:unhideWhenUsed="1"/>
-    <w:lsdException w:name="Table Subtle 2" w:semiHidden="1" w:unhideWhenUsed="1"/>
     <w:lsdException w:name="Table Web 1" w:semiHidden="1" w:unhideWhenUsed="1"/>
     <w:lsdException w:name="Table Web 2" w:semiHidden="1" w:unhideWhenUsed="1"/>
-    <w:lsdException w:name="Table Web 3" w:semiHidden="1" w:unhideWhenUsed="1"/>
     <w:lsdException w:name="Balloon Text" w:semiHidden="1" w:unhideWhenUsed="1"/>
     <w:lsdException w:name="Table Grid" w:uiPriority="39"/>
     <w:lsdException w:name="Table Theme" w:semiHidden="1" w:unhideWhenUsed="1"/>
@@ -1485,6 +1716,10 @@
     <w:lsdException w:name="List Table 5 Dark Accent 6" w:uiPriority="50"/>
     <w:lsdException w:name="List Table 6 Colorful Accent 6" w:uiPriority="51"/>
     <w:lsdException w:name="List Table 7 Colorful Accent 6" w:uiPriority="52"/>
+    <w:lsdException w:name="Mention" w:semiHidden="1" w:unhideWhenUsed="1"/>
+    <w:lsdException w:name="Smart Hyperlink" w:semiHidden="1" w:unhideWhenUsed="1"/>
+    <w:lsdException w:name="Hashtag" w:semiHidden="1" w:unhideWhenUsed="1"/>
+    <w:lsdException w:name="Unresolved Mention" w:semiHidden="1" w:unhideWhenUsed="1"/>
   </w:latentStyles>
   <w:style w:type="paragraph" w:default="1" w:styleId="Normal">
     <w:name w:val="Normal"/>

</xml_diff>